<commit_message>
Ajout Script pour docker + doc explication a finir
</commit_message>
<xml_diff>
--- a/PERSISTANCE.docx
+++ b/PERSISTANCE.docx
@@ -20,94 +20,50 @@
     </w:p>
     <w:p>
       <w:pPr>
-        <w:jc w:val="center"/>
-        <w:rPr>
-          <w:color w:val="5B9BD5" w:themeColor="accent1"/>
-          <w:sz w:val="40"/>
-        </w:rPr>
-      </w:pPr>
-    </w:p>
-    <w:p>
-      <w:pPr>
-        <w:jc w:val="center"/>
-        <w:rPr>
-          <w:color w:val="5B9BD5" w:themeColor="accent1"/>
-          <w:sz w:val="40"/>
-        </w:rPr>
-      </w:pPr>
-    </w:p>
-    <w:p>
-      <w:pPr>
-        <w:rPr>
-          <w:color w:val="5B9BD5" w:themeColor="accent1"/>
-          <w:sz w:val="24"/>
-        </w:rPr>
-      </w:pPr>
-      <w:r>
-        <w:rPr>
-          <w:color w:val="5B9BD5" w:themeColor="accent1"/>
-          <w:sz w:val="24"/>
-        </w:rPr>
-        <w:t>Notes temporaire :</w:t>
-      </w:r>
-    </w:p>
-    <w:p>
-      <w:pPr>
-        <w:rPr>
-          <w:sz w:val="24"/>
-        </w:rPr>
-      </w:pPr>
-      <w:r>
-        <w:rPr>
-          <w:sz w:val="24"/>
-        </w:rPr>
-        <w:t xml:space="preserve">Tagger une </w:t>
-      </w:r>
-      <w:r>
-        <w:rPr>
-          <w:sz w:val="24"/>
-        </w:rPr>
-        <w:t xml:space="preserve">ligne quand elle est modifié ou alors rejouer toutes les </w:t>
-      </w:r>
-      <w:r>
-        <w:rPr>
-          <w:sz w:val="24"/>
-        </w:rPr>
-        <w:t>requête</w:t>
-      </w:r>
-      <w:r>
-        <w:rPr>
-          <w:sz w:val="24"/>
-        </w:rPr>
-        <w:t>s</w:t>
-      </w:r>
-    </w:p>
-    <w:p>
-      <w:pPr>
-        <w:rPr>
-          <w:sz w:val="24"/>
-        </w:rPr>
-      </w:pPr>
-      <w:r>
-        <w:rPr>
-          <w:sz w:val="24"/>
-        </w:rPr>
-        <w:t>Tagger</w:t>
-      </w:r>
-      <w:r>
-        <w:rPr>
-          <w:sz w:val="24"/>
-        </w:rPr>
-        <w:t xml:space="preserve"> les données supprimer, elle reste en base mais elle ne s'affiche pas sur l'</w:t>
-      </w:r>
-      <w:proofErr w:type="spellStart"/>
-      <w:r>
-        <w:rPr>
-          <w:sz w:val="24"/>
-        </w:rPr>
-        <w:t>ihm</w:t>
-      </w:r>
-      <w:proofErr w:type="spellEnd"/>
+        <w:rPr>
+          <w:sz w:val="24"/>
+        </w:rPr>
+      </w:pPr>
+    </w:p>
+    <w:p>
+      <w:pPr>
+        <w:rPr>
+          <w:sz w:val="24"/>
+        </w:rPr>
+      </w:pPr>
+    </w:p>
+    <w:p>
+      <w:pPr>
+        <w:rPr>
+          <w:sz w:val="24"/>
+        </w:rPr>
+      </w:pPr>
+    </w:p>
+    <w:p>
+      <w:pPr>
+        <w:rPr>
+          <w:sz w:val="24"/>
+        </w:rPr>
+      </w:pPr>
+    </w:p>
+    <w:p>
+      <w:pPr>
+        <w:rPr>
+          <w:sz w:val="24"/>
+        </w:rPr>
+      </w:pPr>
+      <w:r>
+        <w:rPr>
+          <w:sz w:val="24"/>
+        </w:rPr>
+        <w:t xml:space="preserve">L’application est réalisée en </w:t>
+      </w:r>
+      <w:r>
+        <w:rPr>
+          <w:sz w:val="24"/>
+        </w:rPr>
+        <w:t>C#, WPF et</w:t>
+      </w:r>
       <w:r>
         <w:rPr>
           <w:sz w:val="24"/>
@@ -118,163 +74,1246 @@
         <w:rPr>
           <w:sz w:val="24"/>
         </w:rPr>
-        <w:t>grâce</w:t>
-      </w:r>
-      <w:r>
-        <w:rPr>
-          <w:sz w:val="24"/>
-        </w:rPr>
-        <w:t xml:space="preserve"> aux tags puis gérer suppression définitive (en parler)</w:t>
-      </w:r>
-    </w:p>
-    <w:p>
-      <w:pPr>
-        <w:rPr>
-          <w:sz w:val="24"/>
-        </w:rPr>
-      </w:pPr>
-      <w:r>
-        <w:rPr>
-          <w:sz w:val="24"/>
-        </w:rPr>
-        <w:t>Versionning</w:t>
-      </w:r>
-      <w:r>
-        <w:rPr>
-          <w:sz w:val="24"/>
-        </w:rPr>
-        <w:t xml:space="preserve"> des visites</w:t>
-      </w:r>
-    </w:p>
-    <w:p>
-      <w:pPr>
-        <w:rPr>
-          <w:sz w:val="24"/>
-        </w:rPr>
-      </w:pPr>
-      <w:r>
-        <w:rPr>
-          <w:sz w:val="24"/>
-        </w:rPr>
-        <w:t>On</w:t>
-      </w:r>
-      <w:r>
-        <w:rPr>
-          <w:sz w:val="24"/>
-        </w:rPr>
-        <w:t xml:space="preserve"> peut mettre un </w:t>
-      </w:r>
-      <w:r>
-        <w:rPr>
-          <w:sz w:val="24"/>
-        </w:rPr>
-        <w:t>système</w:t>
-      </w:r>
-      <w:r>
-        <w:rPr>
-          <w:sz w:val="24"/>
-        </w:rPr>
-        <w:t xml:space="preserve"> de purge pour </w:t>
-      </w:r>
-      <w:r>
-        <w:rPr>
-          <w:sz w:val="24"/>
-        </w:rPr>
-        <w:t>contrôler</w:t>
-      </w:r>
-      <w:r>
-        <w:rPr>
-          <w:sz w:val="24"/>
-        </w:rPr>
-        <w:t xml:space="preserve"> la </w:t>
-      </w:r>
-      <w:r>
-        <w:rPr>
-          <w:sz w:val="24"/>
-        </w:rPr>
-        <w:t>volumétrie</w:t>
-      </w:r>
-      <w:r>
-        <w:rPr>
-          <w:sz w:val="24"/>
-        </w:rPr>
-        <w:t xml:space="preserve"> pour supprimer les lignes de</w:t>
-      </w:r>
-      <w:r>
-        <w:rPr>
-          <w:sz w:val="24"/>
-        </w:rPr>
-        <w:t xml:space="preserve"> plus</w:t>
-      </w:r>
-    </w:p>
-    <w:p>
-      <w:pPr>
-        <w:rPr>
-          <w:sz w:val="24"/>
-        </w:rPr>
-      </w:pPr>
-      <w:r>
-        <w:rPr>
-          <w:sz w:val="24"/>
-        </w:rPr>
-        <w:t>Faire</w:t>
-      </w:r>
-      <w:r>
-        <w:rPr>
-          <w:sz w:val="24"/>
-        </w:rPr>
-        <w:t xml:space="preserve"> une clé</w:t>
-      </w:r>
-      <w:r>
-        <w:rPr>
-          <w:sz w:val="24"/>
-        </w:rPr>
-        <w:t xml:space="preserve"> pas auto généré</w:t>
-      </w:r>
-    </w:p>
-    <w:p>
-      <w:pPr>
-        <w:rPr>
-          <w:sz w:val="24"/>
-        </w:rPr>
-      </w:pPr>
-      <w:r>
-        <w:rPr>
-          <w:sz w:val="24"/>
-        </w:rPr>
-        <w:t>Vu</w:t>
-      </w:r>
+        <w:t>XAML</w:t>
+      </w:r>
+      <w:r>
+        <w:rPr>
+          <w:sz w:val="24"/>
+        </w:rPr>
+        <w:t xml:space="preserve"> et en utilisant MVVM</w:t>
+      </w:r>
+    </w:p>
+    <w:p>
+      <w:pPr>
+        <w:rPr>
+          <w:sz w:val="24"/>
+        </w:rPr>
+      </w:pPr>
+      <w:r>
+        <w:rPr>
+          <w:noProof/>
+          <w:lang w:eastAsia="fr-FR"/>
+        </w:rPr>
+        <w:drawing>
+          <wp:anchor distT="0" distB="0" distL="114300" distR="114300" simplePos="0" relativeHeight="251670528" behindDoc="0" locked="0" layoutInCell="1" allowOverlap="1">
+            <wp:simplePos x="0" y="0"/>
+            <wp:positionH relativeFrom="column">
+              <wp:posOffset>4442951</wp:posOffset>
+            </wp:positionH>
+            <wp:positionV relativeFrom="paragraph">
+              <wp:posOffset>46822</wp:posOffset>
+            </wp:positionV>
+            <wp:extent cx="491490" cy="546735"/>
+            <wp:effectExtent l="0" t="0" r="3810" b="5715"/>
+            <wp:wrapThrough wrapText="bothSides">
+              <wp:wrapPolygon edited="0">
+                <wp:start x="4186" y="753"/>
+                <wp:lineTo x="2512" y="5268"/>
+                <wp:lineTo x="3349" y="9784"/>
+                <wp:lineTo x="8372" y="14300"/>
+                <wp:lineTo x="0" y="15805"/>
+                <wp:lineTo x="0" y="19568"/>
+                <wp:lineTo x="6698" y="21073"/>
+                <wp:lineTo x="10047" y="21073"/>
+                <wp:lineTo x="20930" y="19568"/>
+                <wp:lineTo x="20930" y="15805"/>
+                <wp:lineTo x="14233" y="14300"/>
+                <wp:lineTo x="17581" y="9784"/>
+                <wp:lineTo x="18419" y="5268"/>
+                <wp:lineTo x="15907" y="753"/>
+                <wp:lineTo x="4186" y="753"/>
+              </wp:wrapPolygon>
+            </wp:wrapThrough>
+            <wp:docPr id="13" name="Image 13" descr="RÃ©sultat de recherche d'images pour &quot;postgresql logo&quot;"/>
+            <wp:cNvGraphicFramePr>
+              <a:graphicFrameLocks xmlns:a="http://schemas.openxmlformats.org/drawingml/2006/main" noChangeAspect="1"/>
+            </wp:cNvGraphicFramePr>
+            <a:graphic xmlns:a="http://schemas.openxmlformats.org/drawingml/2006/main">
+              <a:graphicData uri="http://schemas.openxmlformats.org/drawingml/2006/picture">
+                <pic:pic xmlns:pic="http://schemas.openxmlformats.org/drawingml/2006/picture">
+                  <pic:nvPicPr>
+                    <pic:cNvPr id="0" name="Picture 7" descr="RÃ©sultat de recherche d'images pour &quot;postgresql logo&quot;"/>
+                    <pic:cNvPicPr>
+                      <a:picLocks noChangeAspect="1" noChangeArrowheads="1"/>
+                    </pic:cNvPicPr>
+                  </pic:nvPicPr>
+                  <pic:blipFill>
+                    <a:blip r:embed="rId5" cstate="print">
+                      <a:extLst>
+                        <a:ext uri="{28A0092B-C50C-407E-A947-70E740481C1C}">
+                          <a14:useLocalDpi xmlns:a14="http://schemas.microsoft.com/office/drawing/2010/main" val="0"/>
+                        </a:ext>
+                      </a:extLst>
+                    </a:blip>
+                    <a:srcRect/>
+                    <a:stretch>
+                      <a:fillRect/>
+                    </a:stretch>
+                  </pic:blipFill>
+                  <pic:spPr bwMode="auto">
+                    <a:xfrm>
+                      <a:off x="0" y="0"/>
+                      <a:ext cx="491490" cy="546735"/>
+                    </a:xfrm>
+                    <a:prstGeom prst="rect">
+                      <a:avLst/>
+                    </a:prstGeom>
+                    <a:noFill/>
+                    <a:ln>
+                      <a:noFill/>
+                    </a:ln>
+                  </pic:spPr>
+                </pic:pic>
+              </a:graphicData>
+            </a:graphic>
+            <wp14:sizeRelH relativeFrom="margin">
+              <wp14:pctWidth>0</wp14:pctWidth>
+            </wp14:sizeRelH>
+            <wp14:sizeRelV relativeFrom="margin">
+              <wp14:pctHeight>0</wp14:pctHeight>
+            </wp14:sizeRelV>
+          </wp:anchor>
+        </w:drawing>
+      </w:r>
+      <w:r>
+        <w:rPr>
+          <w:noProof/>
+          <w:lang w:eastAsia="fr-FR"/>
+        </w:rPr>
+        <w:drawing>
+          <wp:anchor distT="0" distB="0" distL="114300" distR="114300" simplePos="0" relativeHeight="251666432" behindDoc="0" locked="0" layoutInCell="1" allowOverlap="1">
+            <wp:simplePos x="0" y="0"/>
+            <wp:positionH relativeFrom="margin">
+              <wp:posOffset>3846806</wp:posOffset>
+            </wp:positionH>
+            <wp:positionV relativeFrom="paragraph">
+              <wp:posOffset>45492</wp:posOffset>
+            </wp:positionV>
+            <wp:extent cx="403225" cy="403225"/>
+            <wp:effectExtent l="0" t="0" r="0" b="0"/>
+            <wp:wrapThrough wrapText="bothSides">
+              <wp:wrapPolygon edited="0">
+                <wp:start x="6123" y="0"/>
+                <wp:lineTo x="2041" y="1020"/>
+                <wp:lineTo x="0" y="7143"/>
+                <wp:lineTo x="0" y="16328"/>
+                <wp:lineTo x="4082" y="20409"/>
+                <wp:lineTo x="6123" y="20409"/>
+                <wp:lineTo x="14287" y="20409"/>
+                <wp:lineTo x="16328" y="20409"/>
+                <wp:lineTo x="20409" y="16328"/>
+                <wp:lineTo x="20409" y="7143"/>
+                <wp:lineTo x="18369" y="1020"/>
+                <wp:lineTo x="14287" y="0"/>
+                <wp:lineTo x="6123" y="0"/>
+              </wp:wrapPolygon>
+            </wp:wrapThrough>
+            <wp:docPr id="9" name="Image 9" descr="Image associÃ©e"/>
+            <wp:cNvGraphicFramePr>
+              <a:graphicFrameLocks xmlns:a="http://schemas.openxmlformats.org/drawingml/2006/main" noChangeAspect="1"/>
+            </wp:cNvGraphicFramePr>
+            <a:graphic xmlns:a="http://schemas.openxmlformats.org/drawingml/2006/main">
+              <a:graphicData uri="http://schemas.openxmlformats.org/drawingml/2006/picture">
+                <pic:pic xmlns:pic="http://schemas.openxmlformats.org/drawingml/2006/picture">
+                  <pic:nvPicPr>
+                    <pic:cNvPr id="0" name="Picture 1" descr="Image associÃ©e"/>
+                    <pic:cNvPicPr>
+                      <a:picLocks noChangeAspect="1" noChangeArrowheads="1"/>
+                    </pic:cNvPicPr>
+                  </pic:nvPicPr>
+                  <pic:blipFill>
+                    <a:blip r:embed="rId6" cstate="print">
+                      <a:extLst>
+                        <a:ext uri="{28A0092B-C50C-407E-A947-70E740481C1C}">
+                          <a14:useLocalDpi xmlns:a14="http://schemas.microsoft.com/office/drawing/2010/main" val="0"/>
+                        </a:ext>
+                      </a:extLst>
+                    </a:blip>
+                    <a:srcRect/>
+                    <a:stretch>
+                      <a:fillRect/>
+                    </a:stretch>
+                  </pic:blipFill>
+                  <pic:spPr bwMode="auto">
+                    <a:xfrm>
+                      <a:off x="0" y="0"/>
+                      <a:ext cx="403225" cy="403225"/>
+                    </a:xfrm>
+                    <a:prstGeom prst="rect">
+                      <a:avLst/>
+                    </a:prstGeom>
+                    <a:noFill/>
+                    <a:ln>
+                      <a:noFill/>
+                    </a:ln>
+                  </pic:spPr>
+                </pic:pic>
+              </a:graphicData>
+            </a:graphic>
+            <wp14:sizeRelH relativeFrom="margin">
+              <wp14:pctWidth>0</wp14:pctWidth>
+            </wp14:sizeRelH>
+            <wp14:sizeRelV relativeFrom="margin">
+              <wp14:pctHeight>0</wp14:pctHeight>
+            </wp14:sizeRelV>
+          </wp:anchor>
+        </w:drawing>
+      </w:r>
+      <w:r>
+        <w:rPr>
+          <w:sz w:val="24"/>
+        </w:rPr>
+        <w:t>Il y a deux bases de données :</w:t>
+      </w:r>
+    </w:p>
+    <w:p>
+      <w:pPr>
+        <w:pStyle w:val="Paragraphedeliste"/>
+        <w:numPr>
+          <w:ilvl w:val="0"/>
+          <w:numId w:val="1"/>
+        </w:numPr>
+        <w:rPr>
+          <w:sz w:val="24"/>
+        </w:rPr>
+      </w:pPr>
+      <w:r>
+        <w:rPr>
+          <w:sz w:val="24"/>
+        </w:rPr>
+        <w:t>La base de données centrale qui est en Postgresql</w:t>
+      </w:r>
+    </w:p>
+    <w:p>
+      <w:pPr>
+        <w:pStyle w:val="Paragraphedeliste"/>
+        <w:numPr>
+          <w:ilvl w:val="0"/>
+          <w:numId w:val="1"/>
+        </w:numPr>
+        <w:rPr>
+          <w:sz w:val="24"/>
+        </w:rPr>
+      </w:pPr>
+      <w:r>
+        <w:rPr>
+          <w:noProof/>
+          <w:lang w:eastAsia="fr-FR"/>
+        </w:rPr>
+        <w:drawing>
+          <wp:anchor distT="0" distB="0" distL="114300" distR="114300" simplePos="0" relativeHeight="251669504" behindDoc="0" locked="0" layoutInCell="1" allowOverlap="1">
+            <wp:simplePos x="0" y="0"/>
+            <wp:positionH relativeFrom="margin">
+              <wp:posOffset>3624005</wp:posOffset>
+            </wp:positionH>
+            <wp:positionV relativeFrom="paragraph">
+              <wp:posOffset>111712</wp:posOffset>
+            </wp:positionV>
+            <wp:extent cx="647700" cy="307340"/>
+            <wp:effectExtent l="0" t="0" r="0" b="0"/>
+            <wp:wrapThrough wrapText="bothSides">
+              <wp:wrapPolygon edited="0">
+                <wp:start x="5718" y="0"/>
+                <wp:lineTo x="0" y="0"/>
+                <wp:lineTo x="0" y="20083"/>
+                <wp:lineTo x="10800" y="20083"/>
+                <wp:lineTo x="14612" y="20083"/>
+                <wp:lineTo x="20965" y="18744"/>
+                <wp:lineTo x="20965" y="12050"/>
+                <wp:lineTo x="8894" y="0"/>
+                <wp:lineTo x="5718" y="0"/>
+              </wp:wrapPolygon>
+            </wp:wrapThrough>
+            <wp:docPr id="11" name="Image 11" descr="RÃ©sultat de recherche d'images pour &quot;sqlite&quot;"/>
+            <wp:cNvGraphicFramePr>
+              <a:graphicFrameLocks xmlns:a="http://schemas.openxmlformats.org/drawingml/2006/main" noChangeAspect="1"/>
+            </wp:cNvGraphicFramePr>
+            <a:graphic xmlns:a="http://schemas.openxmlformats.org/drawingml/2006/main">
+              <a:graphicData uri="http://schemas.openxmlformats.org/drawingml/2006/picture">
+                <pic:pic xmlns:pic="http://schemas.openxmlformats.org/drawingml/2006/picture">
+                  <pic:nvPicPr>
+                    <pic:cNvPr id="0" name="Picture 3" descr="RÃ©sultat de recherche d'images pour &quot;sqlite&quot;"/>
+                    <pic:cNvPicPr>
+                      <a:picLocks noChangeAspect="1" noChangeArrowheads="1"/>
+                    </pic:cNvPicPr>
+                  </pic:nvPicPr>
+                  <pic:blipFill>
+                    <a:blip r:embed="rId7" cstate="print">
+                      <a:extLst>
+                        <a:ext uri="{28A0092B-C50C-407E-A947-70E740481C1C}">
+                          <a14:useLocalDpi xmlns:a14="http://schemas.microsoft.com/office/drawing/2010/main" val="0"/>
+                        </a:ext>
+                      </a:extLst>
+                    </a:blip>
+                    <a:srcRect/>
+                    <a:stretch>
+                      <a:fillRect/>
+                    </a:stretch>
+                  </pic:blipFill>
+                  <pic:spPr bwMode="auto">
+                    <a:xfrm>
+                      <a:off x="0" y="0"/>
+                      <a:ext cx="647700" cy="307340"/>
+                    </a:xfrm>
+                    <a:prstGeom prst="rect">
+                      <a:avLst/>
+                    </a:prstGeom>
+                    <a:noFill/>
+                    <a:ln>
+                      <a:noFill/>
+                    </a:ln>
+                  </pic:spPr>
+                </pic:pic>
+              </a:graphicData>
+            </a:graphic>
+            <wp14:sizeRelH relativeFrom="margin">
+              <wp14:pctWidth>0</wp14:pctWidth>
+            </wp14:sizeRelH>
+            <wp14:sizeRelV relativeFrom="margin">
+              <wp14:pctHeight>0</wp14:pctHeight>
+            </wp14:sizeRelV>
+          </wp:anchor>
+        </w:drawing>
+      </w:r>
+      <w:r>
+        <w:rPr>
+          <w:noProof/>
+          <w:lang w:eastAsia="fr-FR"/>
+        </w:rPr>
+        <w:drawing>
+          <wp:anchor distT="0" distB="0" distL="114300" distR="114300" simplePos="0" relativeHeight="251668480" behindDoc="0" locked="0" layoutInCell="1" allowOverlap="1" wp14:anchorId="7A73F34E" wp14:editId="4D4A00D4">
+            <wp:simplePos x="0" y="0"/>
+            <wp:positionH relativeFrom="column">
+              <wp:posOffset>2965426</wp:posOffset>
+            </wp:positionH>
+            <wp:positionV relativeFrom="paragraph">
+              <wp:posOffset>62841</wp:posOffset>
+            </wp:positionV>
+            <wp:extent cx="403225" cy="403225"/>
+            <wp:effectExtent l="0" t="0" r="0" b="0"/>
+            <wp:wrapThrough wrapText="bothSides">
+              <wp:wrapPolygon edited="0">
+                <wp:start x="6123" y="0"/>
+                <wp:lineTo x="2041" y="1020"/>
+                <wp:lineTo x="0" y="7143"/>
+                <wp:lineTo x="0" y="16328"/>
+                <wp:lineTo x="4082" y="20409"/>
+                <wp:lineTo x="6123" y="20409"/>
+                <wp:lineTo x="14287" y="20409"/>
+                <wp:lineTo x="16328" y="20409"/>
+                <wp:lineTo x="20409" y="16328"/>
+                <wp:lineTo x="20409" y="7143"/>
+                <wp:lineTo x="18369" y="1020"/>
+                <wp:lineTo x="14287" y="0"/>
+                <wp:lineTo x="6123" y="0"/>
+              </wp:wrapPolygon>
+            </wp:wrapThrough>
+            <wp:docPr id="10" name="Image 10" descr="Image associÃ©e"/>
+            <wp:cNvGraphicFramePr>
+              <a:graphicFrameLocks xmlns:a="http://schemas.openxmlformats.org/drawingml/2006/main" noChangeAspect="1"/>
+            </wp:cNvGraphicFramePr>
+            <a:graphic xmlns:a="http://schemas.openxmlformats.org/drawingml/2006/main">
+              <a:graphicData uri="http://schemas.openxmlformats.org/drawingml/2006/picture">
+                <pic:pic xmlns:pic="http://schemas.openxmlformats.org/drawingml/2006/picture">
+                  <pic:nvPicPr>
+                    <pic:cNvPr id="0" name="Picture 1" descr="Image associÃ©e"/>
+                    <pic:cNvPicPr>
+                      <a:picLocks noChangeAspect="1" noChangeArrowheads="1"/>
+                    </pic:cNvPicPr>
+                  </pic:nvPicPr>
+                  <pic:blipFill>
+                    <a:blip r:embed="rId6" cstate="print">
+                      <a:extLst>
+                        <a:ext uri="{28A0092B-C50C-407E-A947-70E740481C1C}">
+                          <a14:useLocalDpi xmlns:a14="http://schemas.microsoft.com/office/drawing/2010/main" val="0"/>
+                        </a:ext>
+                      </a:extLst>
+                    </a:blip>
+                    <a:srcRect/>
+                    <a:stretch>
+                      <a:fillRect/>
+                    </a:stretch>
+                  </pic:blipFill>
+                  <pic:spPr bwMode="auto">
+                    <a:xfrm>
+                      <a:off x="0" y="0"/>
+                      <a:ext cx="403225" cy="403225"/>
+                    </a:xfrm>
+                    <a:prstGeom prst="rect">
+                      <a:avLst/>
+                    </a:prstGeom>
+                    <a:noFill/>
+                    <a:ln>
+                      <a:noFill/>
+                    </a:ln>
+                  </pic:spPr>
+                </pic:pic>
+              </a:graphicData>
+            </a:graphic>
+            <wp14:sizeRelH relativeFrom="margin">
+              <wp14:pctWidth>0</wp14:pctWidth>
+            </wp14:sizeRelH>
+            <wp14:sizeRelV relativeFrom="margin">
+              <wp14:pctHeight>0</wp14:pctHeight>
+            </wp14:sizeRelV>
+          </wp:anchor>
+        </w:drawing>
+      </w:r>
+      <w:r>
+        <w:rPr>
+          <w:sz w:val="24"/>
+        </w:rPr>
+        <w:t>La base de données locale en SQLite</w:t>
+      </w:r>
+    </w:p>
+    <w:p>
+      <w:pPr>
+        <w:rPr>
+          <w:sz w:val="24"/>
+        </w:rPr>
+      </w:pPr>
+      <w:r>
+        <w:rPr>
+          <w:noProof/>
+          <w:sz w:val="24"/>
+          <w:lang w:eastAsia="fr-FR"/>
+        </w:rPr>
+        <w:drawing>
+          <wp:anchor distT="0" distB="0" distL="114300" distR="114300" simplePos="0" relativeHeight="251661312" behindDoc="0" locked="0" layoutInCell="1" allowOverlap="1">
+            <wp:simplePos x="0" y="0"/>
+            <wp:positionH relativeFrom="column">
+              <wp:posOffset>1312330</wp:posOffset>
+            </wp:positionH>
+            <wp:positionV relativeFrom="page">
+              <wp:posOffset>3950970</wp:posOffset>
+            </wp:positionV>
+            <wp:extent cx="624840" cy="624840"/>
+            <wp:effectExtent l="0" t="0" r="3810" b="3810"/>
+            <wp:wrapNone/>
+            <wp:docPr id="3" name="Image 3"/>
+            <wp:cNvGraphicFramePr>
+              <a:graphicFrameLocks xmlns:a="http://schemas.openxmlformats.org/drawingml/2006/main" noChangeAspect="1"/>
+            </wp:cNvGraphicFramePr>
+            <a:graphic xmlns:a="http://schemas.openxmlformats.org/drawingml/2006/main">
+              <a:graphicData uri="http://schemas.openxmlformats.org/drawingml/2006/picture">
+                <pic:pic xmlns:pic="http://schemas.openxmlformats.org/drawingml/2006/picture">
+                  <pic:nvPicPr>
+                    <pic:cNvPr id="3" name="logoframework.png"/>
+                    <pic:cNvPicPr/>
+                  </pic:nvPicPr>
+                  <pic:blipFill>
+                    <a:blip r:embed="rId8" cstate="print">
+                      <a:extLst>
+                        <a:ext uri="{28A0092B-C50C-407E-A947-70E740481C1C}">
+                          <a14:useLocalDpi xmlns:a14="http://schemas.microsoft.com/office/drawing/2010/main" val="0"/>
+                        </a:ext>
+                      </a:extLst>
+                    </a:blip>
+                    <a:stretch>
+                      <a:fillRect/>
+                    </a:stretch>
+                  </pic:blipFill>
+                  <pic:spPr>
+                    <a:xfrm>
+                      <a:off x="0" y="0"/>
+                      <a:ext cx="624840" cy="624840"/>
+                    </a:xfrm>
+                    <a:prstGeom prst="rect">
+                      <a:avLst/>
+                    </a:prstGeom>
+                  </pic:spPr>
+                </pic:pic>
+              </a:graphicData>
+            </a:graphic>
+            <wp14:sizeRelH relativeFrom="page">
+              <wp14:pctWidth>0</wp14:pctWidth>
+            </wp14:sizeRelH>
+            <wp14:sizeRelV relativeFrom="page">
+              <wp14:pctHeight>0</wp14:pctHeight>
+            </wp14:sizeRelV>
+          </wp:anchor>
+        </w:drawing>
+      </w:r>
+    </w:p>
+    <w:p>
+      <w:pPr>
+        <w:rPr>
+          <w:sz w:val="24"/>
+        </w:rPr>
+      </w:pPr>
+      <w:r>
+        <w:rPr>
+          <w:noProof/>
+          <w:sz w:val="24"/>
+          <w:lang w:eastAsia="fr-FR"/>
+        </w:rPr>
+        <w:drawing>
+          <wp:anchor distT="0" distB="0" distL="114300" distR="114300" simplePos="0" relativeHeight="251663360" behindDoc="0" locked="0" layoutInCell="1" allowOverlap="1">
+            <wp:simplePos x="0" y="0"/>
+            <wp:positionH relativeFrom="column">
+              <wp:posOffset>3537357</wp:posOffset>
+            </wp:positionH>
+            <wp:positionV relativeFrom="paragraph">
+              <wp:posOffset>12700</wp:posOffset>
+            </wp:positionV>
+            <wp:extent cx="615950" cy="624840"/>
+            <wp:effectExtent l="0" t="0" r="0" b="3810"/>
+            <wp:wrapThrough wrapText="bothSides">
+              <wp:wrapPolygon edited="0">
+                <wp:start x="0" y="0"/>
+                <wp:lineTo x="0" y="21073"/>
+                <wp:lineTo x="20709" y="21073"/>
+                <wp:lineTo x="20709" y="0"/>
+                <wp:lineTo x="0" y="0"/>
+              </wp:wrapPolygon>
+            </wp:wrapThrough>
+            <wp:docPr id="5" name="Image 5"/>
+            <wp:cNvGraphicFramePr>
+              <a:graphicFrameLocks xmlns:a="http://schemas.openxmlformats.org/drawingml/2006/main" noChangeAspect="1"/>
+            </wp:cNvGraphicFramePr>
+            <a:graphic xmlns:a="http://schemas.openxmlformats.org/drawingml/2006/main">
+              <a:graphicData uri="http://schemas.openxmlformats.org/drawingml/2006/picture">
+                <pic:pic xmlns:pic="http://schemas.openxmlformats.org/drawingml/2006/picture">
+                  <pic:nvPicPr>
+                    <pic:cNvPr id="5" name="xaml.jpg"/>
+                    <pic:cNvPicPr/>
+                  </pic:nvPicPr>
+                  <pic:blipFill>
+                    <a:blip r:embed="rId9" cstate="print">
+                      <a:extLst>
+                        <a:ext uri="{28A0092B-C50C-407E-A947-70E740481C1C}">
+                          <a14:useLocalDpi xmlns:a14="http://schemas.microsoft.com/office/drawing/2010/main" val="0"/>
+                        </a:ext>
+                      </a:extLst>
+                    </a:blip>
+                    <a:stretch>
+                      <a:fillRect/>
+                    </a:stretch>
+                  </pic:blipFill>
+                  <pic:spPr>
+                    <a:xfrm>
+                      <a:off x="0" y="0"/>
+                      <a:ext cx="615950" cy="624840"/>
+                    </a:xfrm>
+                    <a:prstGeom prst="rect">
+                      <a:avLst/>
+                    </a:prstGeom>
+                  </pic:spPr>
+                </pic:pic>
+              </a:graphicData>
+            </a:graphic>
+            <wp14:sizeRelH relativeFrom="margin">
+              <wp14:pctWidth>0</wp14:pctWidth>
+            </wp14:sizeRelH>
+            <wp14:sizeRelV relativeFrom="margin">
+              <wp14:pctHeight>0</wp14:pctHeight>
+            </wp14:sizeRelV>
+          </wp:anchor>
+        </w:drawing>
+      </w:r>
+      <w:r>
+        <w:rPr>
+          <w:noProof/>
+          <w:sz w:val="24"/>
+          <w:lang w:eastAsia="fr-FR"/>
+        </w:rPr>
+        <w:drawing>
+          <wp:anchor distT="0" distB="0" distL="114300" distR="114300" simplePos="0" relativeHeight="251662336" behindDoc="0" locked="0" layoutInCell="1" allowOverlap="1">
+            <wp:simplePos x="0" y="0"/>
+            <wp:positionH relativeFrom="margin">
+              <wp:posOffset>2428012</wp:posOffset>
+            </wp:positionH>
+            <wp:positionV relativeFrom="paragraph">
+              <wp:posOffset>109448</wp:posOffset>
+            </wp:positionV>
+            <wp:extent cx="621030" cy="542925"/>
+            <wp:effectExtent l="0" t="0" r="7620" b="9525"/>
+            <wp:wrapNone/>
+            <wp:docPr id="4" name="Image 4"/>
+            <wp:cNvGraphicFramePr>
+              <a:graphicFrameLocks xmlns:a="http://schemas.openxmlformats.org/drawingml/2006/main" noChangeAspect="1"/>
+            </wp:cNvGraphicFramePr>
+            <a:graphic xmlns:a="http://schemas.openxmlformats.org/drawingml/2006/main">
+              <a:graphicData uri="http://schemas.openxmlformats.org/drawingml/2006/picture">
+                <pic:pic xmlns:pic="http://schemas.openxmlformats.org/drawingml/2006/picture">
+                  <pic:nvPicPr>
+                    <pic:cNvPr id="4" name="wpf.jpg"/>
+                    <pic:cNvPicPr/>
+                  </pic:nvPicPr>
+                  <pic:blipFill>
+                    <a:blip r:embed="rId10" cstate="print">
+                      <a:extLst>
+                        <a:ext uri="{28A0092B-C50C-407E-A947-70E740481C1C}">
+                          <a14:useLocalDpi xmlns:a14="http://schemas.microsoft.com/office/drawing/2010/main" val="0"/>
+                        </a:ext>
+                      </a:extLst>
+                    </a:blip>
+                    <a:stretch>
+                      <a:fillRect/>
+                    </a:stretch>
+                  </pic:blipFill>
+                  <pic:spPr>
+                    <a:xfrm>
+                      <a:off x="0" y="0"/>
+                      <a:ext cx="621030" cy="542925"/>
+                    </a:xfrm>
+                    <a:prstGeom prst="rect">
+                      <a:avLst/>
+                    </a:prstGeom>
+                  </pic:spPr>
+                </pic:pic>
+              </a:graphicData>
+            </a:graphic>
+            <wp14:sizeRelH relativeFrom="page">
+              <wp14:pctWidth>0</wp14:pctWidth>
+            </wp14:sizeRelH>
+            <wp14:sizeRelV relativeFrom="page">
+              <wp14:pctHeight>0</wp14:pctHeight>
+            </wp14:sizeRelV>
+          </wp:anchor>
+        </w:drawing>
+      </w:r>
+      <w:r>
+        <w:rPr>
+          <w:noProof/>
+          <w:sz w:val="24"/>
+          <w:lang w:eastAsia="fr-FR"/>
+        </w:rPr>
+        <w:drawing>
+          <wp:anchor distT="0" distB="0" distL="114300" distR="114300" simplePos="0" relativeHeight="251664384" behindDoc="0" locked="0" layoutInCell="1" allowOverlap="1">
+            <wp:simplePos x="0" y="0"/>
+            <wp:positionH relativeFrom="margin">
+              <wp:posOffset>68041</wp:posOffset>
+            </wp:positionH>
+            <wp:positionV relativeFrom="paragraph">
+              <wp:posOffset>13923</wp:posOffset>
+            </wp:positionV>
+            <wp:extent cx="624840" cy="624840"/>
+            <wp:effectExtent l="0" t="0" r="3810" b="3810"/>
+            <wp:wrapThrough wrapText="bothSides">
+              <wp:wrapPolygon edited="0">
+                <wp:start x="0" y="0"/>
+                <wp:lineTo x="0" y="21073"/>
+                <wp:lineTo x="21073" y="21073"/>
+                <wp:lineTo x="21073" y="0"/>
+                <wp:lineTo x="0" y="0"/>
+              </wp:wrapPolygon>
+            </wp:wrapThrough>
+            <wp:docPr id="6" name="Image 6"/>
+            <wp:cNvGraphicFramePr>
+              <a:graphicFrameLocks xmlns:a="http://schemas.openxmlformats.org/drawingml/2006/main" noChangeAspect="1"/>
+            </wp:cNvGraphicFramePr>
+            <a:graphic xmlns:a="http://schemas.openxmlformats.org/drawingml/2006/main">
+              <a:graphicData uri="http://schemas.openxmlformats.org/drawingml/2006/picture">
+                <pic:pic xmlns:pic="http://schemas.openxmlformats.org/drawingml/2006/picture">
+                  <pic:nvPicPr>
+                    <pic:cNvPr id="6" name="c.jpg"/>
+                    <pic:cNvPicPr/>
+                  </pic:nvPicPr>
+                  <pic:blipFill>
+                    <a:blip r:embed="rId11" cstate="print">
+                      <a:extLst>
+                        <a:ext uri="{28A0092B-C50C-407E-A947-70E740481C1C}">
+                          <a14:useLocalDpi xmlns:a14="http://schemas.microsoft.com/office/drawing/2010/main" val="0"/>
+                        </a:ext>
+                      </a:extLst>
+                    </a:blip>
+                    <a:stretch>
+                      <a:fillRect/>
+                    </a:stretch>
+                  </pic:blipFill>
+                  <pic:spPr>
+                    <a:xfrm>
+                      <a:off x="0" y="0"/>
+                      <a:ext cx="624840" cy="624840"/>
+                    </a:xfrm>
+                    <a:prstGeom prst="rect">
+                      <a:avLst/>
+                    </a:prstGeom>
+                  </pic:spPr>
+                </pic:pic>
+              </a:graphicData>
+            </a:graphic>
+            <wp14:sizeRelH relativeFrom="margin">
+              <wp14:pctWidth>0</wp14:pctWidth>
+            </wp14:sizeRelH>
+            <wp14:sizeRelV relativeFrom="margin">
+              <wp14:pctHeight>0</wp14:pctHeight>
+            </wp14:sizeRelV>
+          </wp:anchor>
+        </w:drawing>
+      </w:r>
+    </w:p>
+    <w:p>
+      <w:pPr>
+        <w:rPr>
+          <w:sz w:val="24"/>
+        </w:rPr>
+      </w:pPr>
+    </w:p>
+    <w:p>
+      <w:pPr>
+        <w:rPr>
+          <w:sz w:val="24"/>
+        </w:rPr>
+      </w:pPr>
+    </w:p>
+    <w:p>
+      <w:pPr>
+        <w:rPr>
+          <w:sz w:val="24"/>
+        </w:rPr>
+      </w:pPr>
+      <w:r>
+        <w:rPr>
+          <w:sz w:val="24"/>
+        </w:rPr>
+        <w:t>Le système de synchronisation est le suivant :</w:t>
+      </w:r>
+    </w:p>
+    <w:p>
+      <w:pPr>
+        <w:rPr>
+          <w:sz w:val="24"/>
+        </w:rPr>
+      </w:pPr>
+      <w:r>
+        <w:rPr>
+          <w:sz w:val="24"/>
+        </w:rPr>
+        <w:t>La synchro se fai</w:t>
+      </w:r>
+      <w:r>
+        <w:rPr>
+          <w:sz w:val="24"/>
+        </w:rPr>
+        <w:t>t en plusieurs étapes :</w:t>
+      </w:r>
+    </w:p>
+    <w:p>
+      <w:pPr>
+        <w:pStyle w:val="Paragraphedeliste"/>
+        <w:numPr>
+          <w:ilvl w:val="0"/>
+          <w:numId w:val="1"/>
+        </w:numPr>
+        <w:rPr>
+          <w:sz w:val="24"/>
+        </w:rPr>
+      </w:pPr>
+      <w:r>
+        <w:rPr>
+          <w:sz w:val="24"/>
+        </w:rPr>
+        <w:t>Lorsque l’utilisateur appuie sur le bouton « Synchroniser » l’application vérifie que l’ordinateur est bien sur un réseau et qu’on arrive à pinger la machine avec le serveur</w:t>
+      </w:r>
+    </w:p>
+    <w:p>
+      <w:pPr>
+        <w:pStyle w:val="Paragraphedeliste"/>
+        <w:rPr>
+          <w:sz w:val="24"/>
+        </w:rPr>
+      </w:pPr>
+    </w:p>
+    <w:p>
+      <w:pPr>
+        <w:pStyle w:val="Paragraphedeliste"/>
+        <w:numPr>
+          <w:ilvl w:val="0"/>
+          <w:numId w:val="1"/>
+        </w:numPr>
+        <w:jc w:val="both"/>
+        <w:rPr>
+          <w:sz w:val="24"/>
+        </w:rPr>
+      </w:pPr>
+      <w:r>
+        <w:rPr>
+          <w:sz w:val="24"/>
+        </w:rPr>
+        <w:t>Ajout des visites de la base locale dans la base  centrale</w:t>
+      </w:r>
+      <w:r>
+        <w:rPr>
+          <w:sz w:val="24"/>
+        </w:rPr>
+        <w:t> :</w:t>
+      </w:r>
+      <w:r>
+        <w:rPr>
+          <w:sz w:val="24"/>
+        </w:rPr>
+        <w:t xml:space="preserve"> pour chaque visite de la base locale l’appli regarde si la base centrale possède cette visite grâce à un Guid unique et si aucune occurrence n’est trouvé la visite est ajoutée dans la base centrale.</w:t>
+      </w:r>
+    </w:p>
+    <w:p>
+      <w:pPr>
+        <w:pStyle w:val="Paragraphedeliste"/>
+        <w:jc w:val="both"/>
+        <w:rPr>
+          <w:sz w:val="24"/>
+        </w:rPr>
+      </w:pPr>
+    </w:p>
+    <w:p>
+      <w:pPr>
+        <w:pStyle w:val="Paragraphedeliste"/>
+        <w:numPr>
+          <w:ilvl w:val="0"/>
+          <w:numId w:val="1"/>
+        </w:numPr>
+        <w:spacing w:after="0"/>
+        <w:jc w:val="both"/>
+        <w:rPr>
+          <w:sz w:val="24"/>
+        </w:rPr>
+      </w:pPr>
+      <w:r>
+        <w:rPr>
+          <w:sz w:val="24"/>
+        </w:rPr>
+        <w:t>Suppression</w:t>
+      </w:r>
+      <w:r>
+        <w:rPr>
+          <w:sz w:val="24"/>
+        </w:rPr>
+        <w:t xml:space="preserve"> des visites de la base locale dans la base  centrale</w:t>
+      </w:r>
+      <w:r>
+        <w:rPr>
+          <w:sz w:val="24"/>
+        </w:rPr>
+        <w:t xml:space="preserve"> : </w:t>
+      </w:r>
+      <w:r>
+        <w:rPr>
+          <w:sz w:val="24"/>
+        </w:rPr>
+        <w:t>Lors de la suppression d’une visite par un utilisateur, le champ IsDeleted de la visite correspondante dans la base de données locale est taggué à true (la ligne n’est pas vraiment supprimée) donc lors de la synchro, après avoir fait l’ajout expliqué juste avant, l’application récupère les visites taggué a true et modifie les visites de la base centrale avec celles-ci.</w:t>
+      </w:r>
+      <w:r>
+        <w:rPr>
+          <w:sz w:val="24"/>
+        </w:rPr>
+        <w:t xml:space="preserve"> Un système de purge a été mis en place pour contrôle la volumétrie, lorsqu’il y a plus de 500 visites </w:t>
+      </w:r>
+      <w:r>
+        <w:rPr>
+          <w:sz w:val="24"/>
+        </w:rPr>
+        <w:t>déclarées</w:t>
+      </w:r>
+      <w:r>
+        <w:rPr>
+          <w:sz w:val="24"/>
+        </w:rPr>
+        <w:t xml:space="preserve"> comme supprimés dans la base elles sont </w:t>
+      </w:r>
+      <w:r>
+        <w:rPr>
+          <w:sz w:val="24"/>
+        </w:rPr>
+        <w:t>supprimées</w:t>
+      </w:r>
+      <w:r>
+        <w:rPr>
+          <w:sz w:val="24"/>
+        </w:rPr>
+        <w:t xml:space="preserve"> définitivement.</w:t>
+      </w:r>
+    </w:p>
+    <w:p>
+      <w:pPr>
+        <w:spacing w:after="0"/>
+        <w:jc w:val="both"/>
+        <w:rPr>
+          <w:sz w:val="24"/>
+        </w:rPr>
+      </w:pPr>
+    </w:p>
+    <w:p>
+      <w:pPr>
+        <w:pStyle w:val="Paragraphedeliste"/>
+        <w:numPr>
+          <w:ilvl w:val="0"/>
+          <w:numId w:val="1"/>
+        </w:numPr>
+        <w:spacing w:after="0"/>
+        <w:jc w:val="both"/>
+        <w:rPr>
+          <w:sz w:val="24"/>
+        </w:rPr>
+      </w:pPr>
+      <w:r>
+        <w:rPr>
+          <w:sz w:val="24"/>
+        </w:rPr>
+        <w:t>Modification</w:t>
+      </w:r>
+      <w:r>
+        <w:rPr>
+          <w:sz w:val="24"/>
+        </w:rPr>
+        <w:t xml:space="preserve"> des visites de la base locale dans la base  centrale</w:t>
+      </w:r>
+      <w:r>
+        <w:rPr>
+          <w:sz w:val="24"/>
+        </w:rPr>
+        <w:t xml:space="preserve"> : </w:t>
+      </w:r>
+      <w:r>
+        <w:rPr>
+          <w:sz w:val="24"/>
+        </w:rPr>
+        <w:t xml:space="preserve">Lors de la </w:t>
+      </w:r>
+      <w:r>
+        <w:rPr>
+          <w:sz w:val="24"/>
+        </w:rPr>
+        <w:t>modification</w:t>
+      </w:r>
+      <w:r>
+        <w:rPr>
+          <w:sz w:val="24"/>
+        </w:rPr>
+        <w:t xml:space="preserve"> d’une visite par un utilisateur, le champ </w:t>
+      </w:r>
+      <w:r>
+        <w:rPr>
+          <w:sz w:val="24"/>
+        </w:rPr>
+        <w:t>Dat</w:t>
+      </w:r>
+      <w:r>
+        <w:rPr>
+          <w:sz w:val="24"/>
+        </w:rPr>
+        <w:t>e</w:t>
+      </w:r>
+      <w:r>
+        <w:rPr>
+          <w:sz w:val="24"/>
+        </w:rPr>
+        <w:t>Update</w:t>
+      </w:r>
+      <w:r>
+        <w:rPr>
+          <w:sz w:val="24"/>
+        </w:rPr>
+        <w:t xml:space="preserve"> de la visite correspondante dans la base de données locale est </w:t>
+      </w:r>
+      <w:r>
+        <w:rPr>
+          <w:sz w:val="24"/>
+        </w:rPr>
+        <w:t xml:space="preserve">remplie avec la date actuelle ainsi lors de la synchro l’application compare les dates de modification et la plus récente est celle qui sera pris en </w:t>
+      </w:r>
+      <w:r>
+        <w:rPr>
+          <w:sz w:val="24"/>
+        </w:rPr>
+        <w:t>compte</w:t>
+      </w:r>
+      <w:r>
+        <w:rPr>
+          <w:sz w:val="24"/>
+        </w:rPr>
+        <w:t xml:space="preserve"> donc si une modification d’une visite de la base locale est plus récente que </w:t>
+      </w:r>
+      <w:r>
+        <w:rPr>
+          <w:sz w:val="24"/>
+        </w:rPr>
+        <w:lastRenderedPageBreak/>
+        <w:t>la même visite de la base centrale alors c’est la visite de la base locale qui est pris en compte.</w:t>
+      </w:r>
+    </w:p>
+    <w:p>
+      <w:pPr>
+        <w:spacing w:after="0"/>
+        <w:jc w:val="both"/>
+        <w:rPr>
+          <w:sz w:val="24"/>
+        </w:rPr>
+      </w:pPr>
+    </w:p>
+    <w:p>
+      <w:pPr>
+        <w:pStyle w:val="Paragraphedeliste"/>
+        <w:numPr>
+          <w:ilvl w:val="0"/>
+          <w:numId w:val="1"/>
+        </w:numPr>
+        <w:rPr>
+          <w:sz w:val="24"/>
+        </w:rPr>
+      </w:pPr>
+      <w:r>
+        <w:rPr>
+          <w:sz w:val="24"/>
+        </w:rPr>
+        <w:t>Rapatriement de la base centrale dans la base locale : Pour finir toutes les visites de la base locale sont supprimées et remplacées par les visites de la base centrale.</w:t>
+      </w:r>
+    </w:p>
+    <w:p>
+      <w:pPr>
+        <w:rPr>
+          <w:sz w:val="24"/>
+        </w:rPr>
+      </w:pPr>
+    </w:p>
+    <w:p>
+      <w:pPr>
+        <w:rPr>
+          <w:sz w:val="24"/>
+        </w:rPr>
+      </w:pPr>
+      <w:r>
+        <w:rPr>
+          <w:sz w:val="24"/>
+        </w:rPr>
+        <w:t>De plus à chaque synchro un système d’archivage se lance, ainsi si un problème a lieu la base de données aura été copié avant dans un autre dossier et pourra être réutilisé.</w:t>
+      </w:r>
+    </w:p>
+    <w:p>
+      <w:pPr>
+        <w:rPr>
+          <w:sz w:val="24"/>
+        </w:rPr>
+      </w:pPr>
+    </w:p>
+    <w:p>
+      <w:pPr>
+        <w:rPr>
+          <w:sz w:val="24"/>
+        </w:rPr>
+      </w:pPr>
+    </w:p>
+    <w:p>
+      <w:pPr>
+        <w:rPr>
+          <w:sz w:val="24"/>
+        </w:rPr>
+      </w:pPr>
+      <w:r>
+        <w:rPr>
+          <w:sz w:val="24"/>
+        </w:rPr>
+        <w:t>Pour les tests :</w:t>
+      </w:r>
+    </w:p>
+    <w:p>
+      <w:pPr>
+        <w:rPr>
+          <w:sz w:val="24"/>
+        </w:rPr>
+      </w:pPr>
       <w:bookmarkStart w:id="0" w:name="_GoBack"/>
       <w:bookmarkEnd w:id="0"/>
-      <w:r>
-        <w:rPr>
-          <w:sz w:val="24"/>
-        </w:rPr>
-        <w:t xml:space="preserve"> que c'est une petite base donc je reprends tout parce qu'on </w:t>
-      </w:r>
-      <w:r>
-        <w:rPr>
-          <w:sz w:val="24"/>
-        </w:rPr>
-        <w:t>estime</w:t>
-      </w:r>
-      <w:r>
-        <w:rPr>
-          <w:sz w:val="24"/>
-        </w:rPr>
-        <w:t xml:space="preserve"> que </w:t>
-      </w:r>
-      <w:r>
-        <w:rPr>
-          <w:sz w:val="24"/>
-        </w:rPr>
-        <w:t>même</w:t>
-      </w:r>
-      <w:r>
-        <w:rPr>
-          <w:sz w:val="24"/>
-        </w:rPr>
-        <w:t xml:space="preserve"> avec 10 </w:t>
+    </w:p>
+    <w:p>
+      <w:pPr>
+        <w:rPr>
+          <w:sz w:val="24"/>
+        </w:rPr>
+      </w:pPr>
+    </w:p>
+    <w:p>
+      <w:pPr>
+        <w:rPr>
+          <w:sz w:val="24"/>
+        </w:rPr>
+      </w:pPr>
+    </w:p>
+    <w:p>
+      <w:pPr>
+        <w:rPr>
+          <w:sz w:val="24"/>
+        </w:rPr>
+      </w:pPr>
+    </w:p>
+    <w:p>
+      <w:pPr>
+        <w:rPr>
+          <w:sz w:val="24"/>
+        </w:rPr>
+      </w:pPr>
+    </w:p>
+    <w:p>
+      <w:pPr>
+        <w:rPr>
+          <w:sz w:val="24"/>
+        </w:rPr>
+      </w:pPr>
+    </w:p>
+    <w:p>
+      <w:pPr>
+        <w:rPr>
+          <w:sz w:val="24"/>
+        </w:rPr>
+      </w:pPr>
+    </w:p>
+    <w:p>
+      <w:pPr>
+        <w:rPr>
+          <w:sz w:val="24"/>
+        </w:rPr>
+      </w:pPr>
+    </w:p>
+    <w:p>
+      <w:pPr>
+        <w:rPr>
+          <w:sz w:val="24"/>
+        </w:rPr>
+      </w:pPr>
+    </w:p>
+    <w:p>
+      <w:pPr>
+        <w:rPr>
+          <w:sz w:val="24"/>
+        </w:rPr>
+      </w:pPr>
+    </w:p>
+    <w:p>
+      <w:pPr>
+        <w:rPr>
+          <w:sz w:val="24"/>
+        </w:rPr>
+      </w:pPr>
+    </w:p>
+    <w:p>
+      <w:pPr>
+        <w:rPr>
+          <w:sz w:val="24"/>
+        </w:rPr>
+      </w:pPr>
+    </w:p>
+    <w:p>
+      <w:pPr>
+        <w:rPr>
+          <w:color w:val="5B9BD5" w:themeColor="accent1"/>
+          <w:sz w:val="24"/>
+        </w:rPr>
+      </w:pPr>
+      <w:r>
+        <w:rPr>
+          <w:color w:val="5B9BD5" w:themeColor="accent1"/>
+          <w:sz w:val="24"/>
+        </w:rPr>
+        <w:t>Notes temporaire :</w:t>
+      </w:r>
+    </w:p>
+    <w:p>
+      <w:pPr>
+        <w:rPr>
+          <w:sz w:val="24"/>
+        </w:rPr>
+      </w:pPr>
+      <w:r>
+        <w:rPr>
+          <w:sz w:val="24"/>
+        </w:rPr>
+        <w:t xml:space="preserve">Tagger une </w:t>
+      </w:r>
+      <w:r>
+        <w:rPr>
+          <w:sz w:val="24"/>
+        </w:rPr>
+        <w:t xml:space="preserve">ligne quand elle est modifié ou alors rejouer toutes les </w:t>
+      </w:r>
+      <w:r>
+        <w:rPr>
+          <w:sz w:val="24"/>
+        </w:rPr>
+        <w:t>requête</w:t>
+      </w:r>
+      <w:r>
+        <w:rPr>
+          <w:sz w:val="24"/>
+        </w:rPr>
+        <w:t>s</w:t>
+      </w:r>
+    </w:p>
+    <w:p>
+      <w:pPr>
+        <w:rPr>
+          <w:sz w:val="24"/>
+        </w:rPr>
+      </w:pPr>
+      <w:r>
+        <w:rPr>
+          <w:sz w:val="24"/>
+        </w:rPr>
+        <w:t>Tagger les données supprimer, elle reste en base mais elle ne s'affiche pas sur l'ihm grâce aux tags puis gérer suppression définitive (en parler)</w:t>
+      </w:r>
+    </w:p>
+    <w:p>
+      <w:pPr>
+        <w:rPr>
+          <w:sz w:val="24"/>
+        </w:rPr>
+      </w:pPr>
+      <w:r>
+        <w:rPr>
+          <w:sz w:val="24"/>
+        </w:rPr>
+        <w:t>Versionning des visites</w:t>
+      </w:r>
+    </w:p>
+    <w:p>
+      <w:pPr>
+        <w:rPr>
+          <w:sz w:val="24"/>
+        </w:rPr>
+      </w:pPr>
+      <w:r>
+        <w:rPr>
+          <w:sz w:val="24"/>
+        </w:rPr>
+        <w:t>On peut mettre un système de purge pour contrôler la volumétrie pour supprimer les lignes de</w:t>
+      </w:r>
+      <w:r>
+        <w:rPr>
+          <w:sz w:val="24"/>
+        </w:rPr>
+        <w:t xml:space="preserve"> plus</w:t>
+      </w:r>
+    </w:p>
+    <w:p>
+      <w:pPr>
+        <w:rPr>
+          <w:sz w:val="24"/>
+        </w:rPr>
+      </w:pPr>
+      <w:r>
+        <w:rPr>
+          <w:sz w:val="24"/>
+        </w:rPr>
+        <w:t>Faire une clé</w:t>
+      </w:r>
+      <w:r>
+        <w:rPr>
+          <w:sz w:val="24"/>
+        </w:rPr>
+        <w:t xml:space="preserve"> pas auto génér</w:t>
+      </w:r>
+    </w:p>
+    <w:p>
+      <w:pPr>
+        <w:rPr>
+          <w:sz w:val="24"/>
+        </w:rPr>
+      </w:pPr>
+      <w:r>
+        <w:rPr>
+          <w:sz w:val="24"/>
+        </w:rPr>
+        <w:lastRenderedPageBreak/>
+        <w:t xml:space="preserve">Vu que c'est une petite base donc je reprends tout parce qu'on estime que même avec 10 </w:t>
       </w:r>
       <w:r>
         <w:rPr>
@@ -298,34 +1337,22 @@
         <w:rPr>
           <w:sz w:val="24"/>
         </w:rPr>
-        <w:t xml:space="preserve">....si il y avait une volumétrie importante une autre méthode serait utiliser (expliquer) importer que le delta ce qui implique de savoir quel </w:t>
-      </w:r>
-      <w:proofErr w:type="spellStart"/>
-      <w:r>
-        <w:rPr>
-          <w:sz w:val="24"/>
-        </w:rPr>
-        <w:t>modif</w:t>
-      </w:r>
-      <w:proofErr w:type="spellEnd"/>
-      <w:r>
-        <w:rPr>
-          <w:sz w:val="24"/>
-        </w:rPr>
-        <w:t xml:space="preserve"> a </w:t>
-      </w:r>
-      <w:r>
-        <w:rPr>
-          <w:sz w:val="24"/>
-        </w:rPr>
-        <w:t>été</w:t>
-      </w:r>
-      <w:r>
-        <w:rPr>
-          <w:sz w:val="24"/>
-        </w:rPr>
-        <w:t xml:space="preserve"> faite</w:t>
-      </w:r>
+        <w:t>....si il y avait une volumétrie importante une autre méthode serait utiliser (expliquer) importer que le delta ce qui implique de savoir quel modif a été faite</w:t>
+      </w:r>
+    </w:p>
+    <w:p>
+      <w:pPr>
+        <w:rPr>
+          <w:sz w:val="24"/>
+        </w:rPr>
+      </w:pPr>
+    </w:p>
+    <w:p>
+      <w:pPr>
+        <w:rPr>
+          <w:sz w:val="24"/>
+        </w:rPr>
+      </w:pPr>
     </w:p>
     <w:sectPr>
       <w:pgSz w:w="11906" w:h="16838"/>
@@ -335,6 +1362,126 @@
     </w:sectPr>
   </w:body>
 </w:document>
+</file>
+
+<file path=word/numbering.xml><?xml version="1.0" encoding="utf-8"?>
+<w:numbering xmlns:wpc="http://schemas.microsoft.com/office/word/2010/wordprocessingCanvas" xmlns:mc="http://schemas.openxmlformats.org/markup-compatibility/2006" xmlns:o="urn:schemas-microsoft-com:office:office" xmlns:r="http://schemas.openxmlformats.org/officeDocument/2006/relationships" xmlns:m="http://schemas.openxmlformats.org/officeDocument/2006/math" xmlns:v="urn:schemas-microsoft-com:vml" xmlns:wp14="http://schemas.microsoft.com/office/word/2010/wordprocessingDrawing" xmlns:wp="http://schemas.openxmlformats.org/drawingml/2006/wordprocessingDrawing" xmlns:w10="urn:schemas-microsoft-com:office:word" xmlns:w="http://schemas.openxmlformats.org/wordprocessingml/2006/main" xmlns:w14="http://schemas.microsoft.com/office/word/2010/wordml" xmlns:w15="http://schemas.microsoft.com/office/word/2012/wordml" xmlns:wpg="http://schemas.microsoft.com/office/word/2010/wordprocessingGroup" xmlns:wpi="http://schemas.microsoft.com/office/word/2010/wordprocessingInk" xmlns:wne="http://schemas.microsoft.com/office/word/2006/wordml" xmlns:wps="http://schemas.microsoft.com/office/word/2010/wordprocessingShape" mc:Ignorable="w14 w15 wp14">
+  <w:abstractNum w:abstractNumId="0" w15:restartNumberingAfterBreak="0">
+    <w:nsid w:val="10FB1F88"/>
+    <w:multiLevelType w:val="hybridMultilevel"/>
+    <w:tmpl w:val="3560EF1E"/>
+    <w:lvl w:ilvl="0" w:tplc="612EA40E">
+      <w:numFmt w:val="bullet"/>
+      <w:lvlText w:val="-"/>
+      <w:lvlJc w:val="left"/>
+      <w:pPr>
+        <w:ind w:left="720" w:hanging="360"/>
+      </w:pPr>
+      <w:rPr>
+        <w:rFonts w:ascii="Calibri" w:eastAsiaTheme="minorHAnsi" w:hAnsi="Calibri" w:cs="Calibri" w:hint="default"/>
+      </w:rPr>
+    </w:lvl>
+    <w:lvl w:ilvl="1" w:tplc="040C0003" w:tentative="1">
+      <w:start w:val="1"/>
+      <w:numFmt w:val="bullet"/>
+      <w:lvlText w:val="o"/>
+      <w:lvlJc w:val="left"/>
+      <w:pPr>
+        <w:ind w:left="1440" w:hanging="360"/>
+      </w:pPr>
+      <w:rPr>
+        <w:rFonts w:ascii="Courier New" w:hAnsi="Courier New" w:cs="Courier New" w:hint="default"/>
+      </w:rPr>
+    </w:lvl>
+    <w:lvl w:ilvl="2" w:tplc="040C0005" w:tentative="1">
+      <w:start w:val="1"/>
+      <w:numFmt w:val="bullet"/>
+      <w:lvlText w:val=""/>
+      <w:lvlJc w:val="left"/>
+      <w:pPr>
+        <w:ind w:left="2160" w:hanging="360"/>
+      </w:pPr>
+      <w:rPr>
+        <w:rFonts w:ascii="Wingdings" w:hAnsi="Wingdings" w:hint="default"/>
+      </w:rPr>
+    </w:lvl>
+    <w:lvl w:ilvl="3" w:tplc="040C0001" w:tentative="1">
+      <w:start w:val="1"/>
+      <w:numFmt w:val="bullet"/>
+      <w:lvlText w:val=""/>
+      <w:lvlJc w:val="left"/>
+      <w:pPr>
+        <w:ind w:left="2880" w:hanging="360"/>
+      </w:pPr>
+      <w:rPr>
+        <w:rFonts w:ascii="Symbol" w:hAnsi="Symbol" w:hint="default"/>
+      </w:rPr>
+    </w:lvl>
+    <w:lvl w:ilvl="4" w:tplc="040C0003" w:tentative="1">
+      <w:start w:val="1"/>
+      <w:numFmt w:val="bullet"/>
+      <w:lvlText w:val="o"/>
+      <w:lvlJc w:val="left"/>
+      <w:pPr>
+        <w:ind w:left="3600" w:hanging="360"/>
+      </w:pPr>
+      <w:rPr>
+        <w:rFonts w:ascii="Courier New" w:hAnsi="Courier New" w:cs="Courier New" w:hint="default"/>
+      </w:rPr>
+    </w:lvl>
+    <w:lvl w:ilvl="5" w:tplc="040C0005" w:tentative="1">
+      <w:start w:val="1"/>
+      <w:numFmt w:val="bullet"/>
+      <w:lvlText w:val=""/>
+      <w:lvlJc w:val="left"/>
+      <w:pPr>
+        <w:ind w:left="4320" w:hanging="360"/>
+      </w:pPr>
+      <w:rPr>
+        <w:rFonts w:ascii="Wingdings" w:hAnsi="Wingdings" w:hint="default"/>
+      </w:rPr>
+    </w:lvl>
+    <w:lvl w:ilvl="6" w:tplc="040C0001" w:tentative="1">
+      <w:start w:val="1"/>
+      <w:numFmt w:val="bullet"/>
+      <w:lvlText w:val=""/>
+      <w:lvlJc w:val="left"/>
+      <w:pPr>
+        <w:ind w:left="5040" w:hanging="360"/>
+      </w:pPr>
+      <w:rPr>
+        <w:rFonts w:ascii="Symbol" w:hAnsi="Symbol" w:hint="default"/>
+      </w:rPr>
+    </w:lvl>
+    <w:lvl w:ilvl="7" w:tplc="040C0003" w:tentative="1">
+      <w:start w:val="1"/>
+      <w:numFmt w:val="bullet"/>
+      <w:lvlText w:val="o"/>
+      <w:lvlJc w:val="left"/>
+      <w:pPr>
+        <w:ind w:left="5760" w:hanging="360"/>
+      </w:pPr>
+      <w:rPr>
+        <w:rFonts w:ascii="Courier New" w:hAnsi="Courier New" w:cs="Courier New" w:hint="default"/>
+      </w:rPr>
+    </w:lvl>
+    <w:lvl w:ilvl="8" w:tplc="040C0005" w:tentative="1">
+      <w:start w:val="1"/>
+      <w:numFmt w:val="bullet"/>
+      <w:lvlText w:val=""/>
+      <w:lvlJc w:val="left"/>
+      <w:pPr>
+        <w:ind w:left="6480" w:hanging="360"/>
+      </w:pPr>
+      <w:rPr>
+        <w:rFonts w:ascii="Wingdings" w:hAnsi="Wingdings" w:hint="default"/>
+      </w:rPr>
+    </w:lvl>
+  </w:abstractNum>
+  <w:num w:numId="1">
+    <w:abstractNumId w:val="0"/>
+  </w:num>
+</w:numbering>
 </file>
 
 <file path=word/styles.xml><?xml version="1.0" encoding="utf-8"?>
@@ -792,6 +1939,17 @@
       <w:szCs w:val="32"/>
     </w:rPr>
   </w:style>
+  <w:style w:type="paragraph" w:styleId="Paragraphedeliste">
+    <w:name w:val="List Paragraph"/>
+    <w:basedOn w:val="Normal"/>
+    <w:uiPriority w:val="34"/>
+    <w:qFormat/>
+    <w:rsid w:val="00770085"/>
+    <w:pPr>
+      <w:ind w:left="720"/>
+      <w:contextualSpacing/>
+    </w:pPr>
+  </w:style>
 </w:styles>
 </file>
 

</xml_diff>